<commit_message>
example data formatting mismatch fixed
</commit_message>
<xml_diff>
--- a/examples/contract_template.docx
+++ b/examples/contract_template.docx
@@ -35,7 +35,7 @@
         <w:rPr>
           <w:rFonts w:ascii="Verdana" w:hAnsi="Verdana"/>
         </w:rPr>
-        <w:t>Date: {{CONTRACT_DATE}}</w:t>
+        <w:t>Date: CONTRACT_DATE</w:t>
       </w:r>
     </w:p>
     <w:p>
@@ -71,7 +71,7 @@
         <w:rPr>
           <w:rFonts w:ascii="Verdana" w:hAnsi="Verdana"/>
         </w:rPr>
-        <w:t>Name: {{CLIENT_NAME}}</w:t>
+        <w:t>Name: CLIENT_NAME</w:t>
       </w:r>
     </w:p>
     <w:p>
@@ -85,7 +85,7 @@
         <w:rPr>
           <w:rFonts w:ascii="Verdana" w:hAnsi="Verdana"/>
         </w:rPr>
-        <w:t>Company: {{CLIENT_COMPANY}}</w:t>
+        <w:t>Company: CLIENT_COMPANY</w:t>
       </w:r>
     </w:p>
     <w:p>
@@ -99,7 +99,7 @@
         <w:rPr>
           <w:rFonts w:ascii="Verdana" w:hAnsi="Verdana"/>
         </w:rPr>
-        <w:t>Email: {{CLIENT_EMAIL}}</w:t>
+        <w:t>Email: CLIENT_EMAIL</w:t>
       </w:r>
     </w:p>
     <w:p>
@@ -113,7 +113,7 @@
         <w:rPr>
           <w:rFonts w:ascii="Verdana" w:hAnsi="Verdana"/>
         </w:rPr>
-        <w:t>Phone: {{CLIENT_PHONE}}</w:t>
+        <w:t>Phone: CLIENT_PHONE</w:t>
       </w:r>
     </w:p>
     <w:p>
@@ -149,7 +149,7 @@
         <w:rPr>
           <w:rFonts w:ascii="Verdana" w:hAnsi="Verdana"/>
         </w:rPr>
-        <w:t>Project: {{PROJECT_NAME}}</w:t>
+        <w:t>Project: PROJECT_NAME</w:t>
       </w:r>
     </w:p>
     <w:p>
@@ -163,7 +163,7 @@
         <w:rPr>
           <w:rFonts w:ascii="Verdana" w:hAnsi="Verdana"/>
         </w:rPr>
-        <w:t>Amount: {{CONTRACT_AMOUNT}}</w:t>
+        <w:t>Amount: CONTRACT_AMOUNT</w:t>
       </w:r>
     </w:p>
     <w:p>
@@ -177,7 +177,7 @@
         <w:rPr>
           <w:rFonts w:ascii="Verdana" w:hAnsi="Verdana"/>
         </w:rPr>
-        <w:t>Deadline: {{PROJECT_DEADLINE}}</w:t>
+        <w:t>Deadline: PROJECT_DEADLINE</w:t>
       </w:r>
     </w:p>
     <w:p>
@@ -191,7 +191,7 @@
         <w:rPr>
           <w:rFonts w:ascii="Verdana" w:hAnsi="Verdana"/>
         </w:rPr>
-        <w:t>Payment Terms: {{PAYMENT_TERMS}}</w:t>
+        <w:t>Payment Terms: PAYMENT_TERMS</w:t>
       </w:r>
     </w:p>
     <w:tbl>
@@ -201,10 +201,10 @@
         <w:tblLook w:val="04A0" w:firstRow="1" w:lastRow="0" w:firstColumn="1" w:lastColumn="0" w:noHBand="0" w:noVBand="1"/>
       </w:tblPr>
       <w:tblGrid>
-        <w:gridCol w:w="2429"/>
-        <w:gridCol w:w="2711"/>
-        <w:gridCol w:w="2508"/>
-        <w:gridCol w:w="2263"/>
+        <w:gridCol w:w="2477"/>
+        <w:gridCol w:w="2478"/>
+        <w:gridCol w:w="2478"/>
+        <w:gridCol w:w="2478"/>
       </w:tblGrid>
       <w:tr>
         <w:tc>
@@ -226,7 +226,7 @@
                 <w:sz w:val="20"/>
                 <w:szCs w:val="20"/>
               </w:rPr>
-              <w:t>{{CONTRACT_DATE}}</w:t>
+              <w:t>CONTRACT_DATE</w:t>
             </w:r>
           </w:p>
         </w:tc>
@@ -249,7 +249,7 @@
                 <w:sz w:val="20"/>
                 <w:szCs w:val="20"/>
               </w:rPr>
-              <w:t>{{CLIENT_NAME}}</w:t>
+              <w:t>CLIENT_NAME</w:t>
             </w:r>
           </w:p>
         </w:tc>
@@ -272,7 +272,7 @@
                 <w:sz w:val="20"/>
                 <w:szCs w:val="20"/>
               </w:rPr>
-              <w:t>{{CLIENT_COMPANY}}</w:t>
+              <w:t>CLIENT_COMPANY</w:t>
             </w:r>
           </w:p>
         </w:tc>
@@ -295,7 +295,7 @@
                 <w:sz w:val="20"/>
                 <w:szCs w:val="20"/>
               </w:rPr>
-              <w:t>{{PROJECT_NAME}}</w:t>
+              <w:t>PROJECT_NAME</w:t>
             </w:r>
           </w:p>
         </w:tc>
@@ -320,7 +320,7 @@
                 <w:sz w:val="20"/>
                 <w:szCs w:val="20"/>
               </w:rPr>
-              <w:t>{{PAYMENT_TERMS}}</w:t>
+              <w:t>PAYMENT_TERMS</w:t>
             </w:r>
           </w:p>
         </w:tc>
@@ -343,7 +343,7 @@
                 <w:sz w:val="20"/>
                 <w:szCs w:val="20"/>
               </w:rPr>
-              <w:t>{{PROJECT_DEADLINE}}</w:t>
+              <w:t>PROJECT_DEADLINE</w:t>
             </w:r>
           </w:p>
         </w:tc>
@@ -366,7 +366,7 @@
                 <w:sz w:val="20"/>
                 <w:szCs w:val="20"/>
               </w:rPr>
-              <w:t>{{CLIENT_PHONE}}</w:t>
+              <w:t>CLIENT_PHONE</w:t>
             </w:r>
           </w:p>
         </w:tc>
@@ -389,7 +389,7 @@
                 <w:sz w:val="20"/>
                 <w:szCs w:val="20"/>
               </w:rPr>
-              <w:t>{{CLIENT_EMAIL}}</w:t>
+              <w:t>CLIENT_EMAIL</w:t>
             </w:r>
           </w:p>
         </w:tc>

</xml_diff>